<commit_message>
versão 2 dos minicursos do ERIN
</commit_message>
<xml_diff>
--- a/ERIN.docx
+++ b/ERIN.docx
@@ -4,13 +4,25 @@
   <w:body>
     <w:p>
       <w:r>
-        <w:t xml:space="preserve"> Minicurso do ERIN3</w:t>
+        <w:t xml:space="preserve"> Minicurso do ERIN3:</w:t>
+      </w:r>
+    </w:p>
+    <w:p>
+      <w:r>
+        <w:t xml:space="preserve"> Desenvolvendo software de forma colaborativa com GIT</w:t>
+      </w:r>
+    </w:p>
+    <w:p>
+      <w:pPr>
+        <w:rPr>
+          <w:u w:val="single"/>
+        </w:rPr>
+      </w:pPr>
+      <w:r>
+        <w:t>Mozilla – turma 2</w:t>
       </w:r>
       <w:bookmarkStart w:id="0" w:name="_GoBack"/>
       <w:bookmarkEnd w:id="0"/>
-      <w:r>
-        <w:t xml:space="preserve"> - Desenvolvendo software de forma colaborativa com GIT</w:t>
-      </w:r>
     </w:p>
     <w:sectPr>
       <w:pgSz w:w="11906" w:h="16838"/>

</xml_diff>